<commit_message>
added v_nm_ordered_members view script and updated version number of package
git-svn-id: svn://127.0.0.1/Core@7890 17c802ae-cbca-534c-9e8e-6d19a4926c45
</commit_message>
<xml_diff>
--- a/trunk/doc/readme_exnm04040037en_updt37.docx
+++ b/trunk/doc/readme_exnm04040037en_updt37.docx
@@ -70,11 +70,21 @@
       <w:pPr>
         <w:pStyle w:val="coverinfo"/>
       </w:pPr>
-      <w:fldSimple w:instr=" DOCPROPERTY  $Product$  \* MERGEFORMAT ">
-        <w:r>
-          <w:t>Network Manager</w:t>
-        </w:r>
-      </w:fldSimple>
+      <w:r>
+        <w:fldChar w:fldCharType="begin"/>
+      </w:r>
+      <w:r>
+        <w:instrText xml:space="preserve"> DOCPROPERTY  $Product$  \* MERGEFORMAT </w:instrText>
+      </w:r>
+      <w:r>
+        <w:fldChar w:fldCharType="separate"/>
+      </w:r>
+      <w:r>
+        <w:t>Network Manager</w:t>
+      </w:r>
+      <w:r>
+        <w:fldChar w:fldCharType="end"/>
+      </w:r>
     </w:p>
     <w:p>
       <w:pPr>
@@ -104,19 +114,39 @@
       <w:pPr>
         <w:pStyle w:val="CoverVersion"/>
       </w:pPr>
-      <w:fldSimple w:instr=" DOCPROPERTY  &quot;$Base Release$&quot;  \* MERGEFORMAT ">
-        <w:r>
-          <w:t>4.4.0.0</w:t>
-        </w:r>
-      </w:fldSimple>
+      <w:r>
+        <w:fldChar w:fldCharType="begin"/>
+      </w:r>
+      <w:r>
+        <w:instrText xml:space="preserve"> DOCPROPERTY  "$Base Release$"  \* MERGEFORMAT </w:instrText>
+      </w:r>
+      <w:r>
+        <w:fldChar w:fldCharType="separate"/>
+      </w:r>
+      <w:r>
+        <w:t>4.4.0.0</w:t>
+      </w:r>
+      <w:r>
+        <w:fldChar w:fldCharType="end"/>
+      </w:r>
       <w:r>
         <w:t xml:space="preserve"> Fix </w:t>
       </w:r>
-      <w:fldSimple w:instr=" DOCPROPERTY  &quot;$Fix Number$&quot;  \* MERGEFORMAT ">
-        <w:r>
-          <w:t>37</w:t>
-        </w:r>
-      </w:fldSimple>
+      <w:r>
+        <w:fldChar w:fldCharType="begin"/>
+      </w:r>
+      <w:r>
+        <w:instrText xml:space="preserve"> DOCPROPERTY  "$Fix Number$"  \* MERGEFORMAT </w:instrText>
+      </w:r>
+      <w:r>
+        <w:fldChar w:fldCharType="separate"/>
+      </w:r>
+      <w:r>
+        <w:t>37</w:t>
+      </w:r>
+      <w:r>
+        <w:fldChar w:fldCharType="end"/>
+      </w:r>
     </w:p>
     <w:p>
       <w:pPr>
@@ -495,15 +525,25 @@
       <w:r>
         <w:t xml:space="preserve">This document defines the changes made to the </w:t>
       </w:r>
-      <w:fldSimple w:instr=" DOCPROPERTY  $Product$  \* MERGEFORMAT ">
-        <w:r>
-          <w:t>Network Manager</w:t>
-        </w:r>
-      </w:fldSimple>
       <w:r>
         <w:fldChar w:fldCharType="begin"/>
       </w:r>
       <w:r>
+        <w:instrText xml:space="preserve"> DOCPROPERTY  $Product$  \* MERGEFORMAT </w:instrText>
+      </w:r>
+      <w:r>
+        <w:fldChar w:fldCharType="separate"/>
+      </w:r>
+      <w:r>
+        <w:t>Network Manager</w:t>
+      </w:r>
+      <w:r>
+        <w:fldChar w:fldCharType="end"/>
+      </w:r>
+      <w:r>
+        <w:fldChar w:fldCharType="begin"/>
+      </w:r>
+      <w:r>
         <w:instrText xml:space="preserve"> SUBJECT   \* MERGEFORMAT </w:instrText>
       </w:r>
       <w:r>
@@ -515,19 +555,42 @@
       <w:r>
         <w:t xml:space="preserve">product for </w:t>
       </w:r>
-      <w:fldSimple w:instr=" DOCPROPERTY  &quot;$Base Release$&quot;  \* MERGEFORMAT ">
-        <w:r>
-          <w:t>4.4.0.0</w:t>
-        </w:r>
-      </w:fldSimple>
+      <w:r>
+        <w:fldChar w:fldCharType="begin"/>
+      </w:r>
+      <w:r>
+        <w:instrText xml:space="preserve"> DOCPROPERTY  "$Base Rel</w:instrText>
+      </w:r>
+      <w:r>
+        <w:instrText xml:space="preserve">ease$"  \* MERGEFORMAT </w:instrText>
+      </w:r>
+      <w:r>
+        <w:fldChar w:fldCharType="separate"/>
+      </w:r>
+      <w:r>
+        <w:t>4.4.0.0</w:t>
+      </w:r>
+      <w:r>
+        <w:fldChar w:fldCharType="end"/>
+      </w:r>
       <w:r>
         <w:t xml:space="preserve"> Fix </w:t>
       </w:r>
-      <w:fldSimple w:instr=" DOCPROPERTY  &quot;$Fix Number$&quot;  \* MERGEFORMAT ">
-        <w:r>
-          <w:t>37</w:t>
-        </w:r>
-      </w:fldSimple>
+      <w:r>
+        <w:fldChar w:fldCharType="begin"/>
+      </w:r>
+      <w:r>
+        <w:instrText xml:space="preserve"> DOCPROPERTY  "$Fix Number$"  \* MERGEFORMAT </w:instrText>
+      </w:r>
+      <w:r>
+        <w:fldChar w:fldCharType="separate"/>
+      </w:r>
+      <w:r>
+        <w:t>37</w:t>
+      </w:r>
+      <w:r>
+        <w:fldChar w:fldCharType="end"/>
+      </w:r>
       <w:r>
         <w:t xml:space="preserve"> </w:t>
       </w:r>
@@ -606,11 +669,21 @@
             <w:pPr>
               <w:pStyle w:val="TableText"/>
             </w:pPr>
-            <w:fldSimple w:instr=" DOCPROPERTY  &quot;$Base Release$&quot;  \* MERGEFORMAT ">
-              <w:r>
-                <w:t>4.4.0.0</w:t>
-              </w:r>
-            </w:fldSimple>
+            <w:r>
+              <w:fldChar w:fldCharType="begin"/>
+            </w:r>
+            <w:r>
+              <w:instrText xml:space="preserve"> DOCPROPERTY  "$Base Release$"  \* MERGEFORMAT </w:instrText>
+            </w:r>
+            <w:r>
+              <w:fldChar w:fldCharType="separate"/>
+            </w:r>
+            <w:r>
+              <w:t>4.4.0.0</w:t>
+            </w:r>
+            <w:r>
+              <w:fldChar w:fldCharType="end"/>
+            </w:r>
           </w:p>
         </w:tc>
       </w:tr>
@@ -825,14 +898,30 @@
               </w:rPr>
               <w:t xml:space="preserve">At the prompt type START </w:t>
             </w:r>
-            <w:fldSimple w:instr=" DOCPROPERTY  &quot;$Install SQL Script$&quot;  \* MERGEFORMAT ">
-              <w:r>
-                <w:rPr>
-                  <w:szCs w:val="16"/>
-                </w:rPr>
-                <w:t>NM_4400_fix37</w:t>
-              </w:r>
-            </w:fldSimple>
+            <w:r>
+              <w:fldChar w:fldCharType="begin"/>
+            </w:r>
+            <w:r>
+              <w:instrText xml:space="preserve"> DOCPROPER</w:instrText>
+            </w:r>
+            <w:r>
+              <w:instrText xml:space="preserve">TY  "$Install SQL Script$"  \* MERGEFORMAT </w:instrText>
+            </w:r>
+            <w:r>
+              <w:fldChar w:fldCharType="separate"/>
+            </w:r>
+            <w:r>
+              <w:rPr>
+                <w:szCs w:val="16"/>
+              </w:rPr>
+              <w:t>NM_4400_fix37</w:t>
+            </w:r>
+            <w:r>
+              <w:rPr>
+                <w:szCs w:val="16"/>
+              </w:rPr>
+              <w:fldChar w:fldCharType="end"/>
+            </w:r>
             <w:r>
               <w:rPr>
                 <w:szCs w:val="16"/>
@@ -1150,7 +1239,7 @@
               <w:pStyle w:val="TableText"/>
             </w:pPr>
             <w:r>
-              <w:t>2.4.1.2</w:t>
+              <w:t>2.4.1.3</w:t>
             </w:r>
           </w:p>
         </w:tc>
@@ -1175,6 +1264,18 @@
                 <w:iCs w:val="0"/>
               </w:rPr>
             </w:pPr>
+            <w:proofErr w:type="spellStart"/>
+            <w:r>
+              <w:rPr>
+                <w:rStyle w:val="TableTitleline"/>
+                <w:b w:val="0"/>
+                <w:bCs w:val="0"/>
+                <w:i w:val="0"/>
+                <w:iCs w:val="0"/>
+              </w:rPr>
+              <w:t>V_nm_ordered_members.vw</w:t>
+            </w:r>
+            <w:proofErr w:type="spellEnd"/>
           </w:p>
         </w:tc>
         <w:tc>
@@ -1186,6 +1287,11 @@
             <w:pPr>
               <w:pStyle w:val="TableText"/>
             </w:pPr>
+            <w:r>
+              <w:t>1.0</w:t>
+            </w:r>
+            <w:bookmarkStart w:id="3" w:name="_GoBack"/>
+            <w:bookmarkEnd w:id="3"/>
           </w:p>
         </w:tc>
       </w:tr>
@@ -1209,12 +1315,12 @@
       <w:pPr>
         <w:pStyle w:val="Heading1"/>
       </w:pPr>
-      <w:bookmarkStart w:id="3" w:name="_Toc350872866"/>
+      <w:bookmarkStart w:id="4" w:name="_Toc350872866"/>
       <w:r>
         <w:lastRenderedPageBreak/>
         <w:t>Log No. Summary</w:t>
       </w:r>
-      <w:bookmarkEnd w:id="3"/>
+      <w:bookmarkEnd w:id="4"/>
       <w:r>
         <w:t xml:space="preserve"> </w:t>
       </w:r>
@@ -1387,19 +1493,7 @@
                 <w:i w:val="0"/>
                 <w:iCs w:val="0"/>
               </w:rPr>
-              <w:t>. A diff</w:t>
-            </w:r>
-            <w:bookmarkStart w:id="4" w:name="_GoBack"/>
-            <w:bookmarkEnd w:id="4"/>
-            <w:r>
-              <w:rPr>
-                <w:rStyle w:val="TableTitleline"/>
-                <w:b w:val="0"/>
-                <w:bCs w:val="0"/>
-                <w:i w:val="0"/>
-                <w:iCs w:val="0"/>
-              </w:rPr>
-              <w:t>erence in behaviour across various patch levels could have been observed due to an order-by clause failing to be specific in cases where a route looped back to a particular internal node. The order-by clause has now been made more specific to return a more definite outcome.</w:t>
+              <w:t>. A difference in behaviour across various patch levels could have been observed due to an order-by clause failing to be specific in cases where a route looped back to a particular internal node. The order-by clause has now been made more specific to return a more definite outcome.</w:t>
             </w:r>
           </w:p>
         </w:tc>
@@ -1751,11 +1845,21 @@
           <w:pPr>
             <w:pStyle w:val="Header"/>
           </w:pPr>
-          <w:fldSimple w:instr=" TITLE   \* MERGEFORMAT ">
-            <w:r>
-              <w:t>Network Manager 4.4.0.0 Fix 36 Release Note</w:t>
-            </w:r>
-          </w:fldSimple>
+          <w:r>
+            <w:fldChar w:fldCharType="begin"/>
+          </w:r>
+          <w:r>
+            <w:instrText xml:space="preserve"> TITLE   \* MERGEFORMAT </w:instrText>
+          </w:r>
+          <w:r>
+            <w:fldChar w:fldCharType="separate"/>
+          </w:r>
+          <w:r>
+            <w:t>Network Manager 4.4.0.0 Fix 36 Release Note</w:t>
+          </w:r>
+          <w:r>
+            <w:fldChar w:fldCharType="end"/>
+          </w:r>
         </w:p>
       </w:tc>
     </w:tr>
@@ -1817,7 +1921,7 @@
             <w:fldChar w:fldCharType="separate"/>
           </w:r>
           <w:r>
-            <w:t>12-Mar-13</w:t>
+            <w:t>22-Mar-13</w:t>
           </w:r>
           <w:r>
             <w:fldChar w:fldCharType="end"/>
@@ -1977,11 +2081,21 @@
               <w:rStyle w:val="HighlightText"/>
             </w:rPr>
           </w:pPr>
-          <w:fldSimple w:instr=" DOCPROPERTY  $Product$  \* MERGEFORMAT ">
-            <w:r>
-              <w:t>Network Manager</w:t>
-            </w:r>
-          </w:fldSimple>
+          <w:r>
+            <w:fldChar w:fldCharType="begin"/>
+          </w:r>
+          <w:r>
+            <w:instrText xml:space="preserve"> DOCPROPERTY  $Product$  \* MERGEFORMAT </w:instrText>
+          </w:r>
+          <w:r>
+            <w:fldChar w:fldCharType="separate"/>
+          </w:r>
+          <w:r>
+            <w:t>Network Manager</w:t>
+          </w:r>
+          <w:r>
+            <w:fldChar w:fldCharType="end"/>
+          </w:r>
           <w:r>
             <w:t xml:space="preserve"> Fix Release Notes</w:t>
           </w:r>
@@ -1997,17 +2111,27 @@
           <w:r>
             <w:fldChar w:fldCharType="end"/>
           </w:r>
-          <w:fldSimple w:instr=" TITLE   \* MERGEFORMAT ">
-            <w:r>
-              <w:t xml:space="preserve">Network Manager 4.4.0.0 Fix </w:t>
-            </w:r>
-            <w:r>
-              <w:t>37</w:t>
-            </w:r>
-            <w:r>
-              <w:t xml:space="preserve"> Release Note</w:t>
-            </w:r>
-          </w:fldSimple>
+          <w:r>
+            <w:fldChar w:fldCharType="begin"/>
+          </w:r>
+          <w:r>
+            <w:instrText xml:space="preserve"> TITLE   \* MERGEFORMAT </w:instrText>
+          </w:r>
+          <w:r>
+            <w:fldChar w:fldCharType="separate"/>
+          </w:r>
+          <w:r>
+            <w:t xml:space="preserve">Network Manager 4.4.0.0 Fix </w:t>
+          </w:r>
+          <w:r>
+            <w:t>37</w:t>
+          </w:r>
+          <w:r>
+            <w:t xml:space="preserve"> Release Note</w:t>
+          </w:r>
+          <w:r>
+            <w:fldChar w:fldCharType="end"/>
+          </w:r>
         </w:p>
       </w:tc>
     </w:tr>
@@ -2033,19 +2157,39 @@
           <w:vAlign w:val="center"/>
         </w:tcPr>
         <w:p>
-          <w:fldSimple w:instr=" DOCPROPERTY  &quot;$Base Release$&quot;  \* MERGEFORMAT ">
-            <w:r>
-              <w:t>4.4.0.0</w:t>
-            </w:r>
-          </w:fldSimple>
+          <w:r>
+            <w:fldChar w:fldCharType="begin"/>
+          </w:r>
+          <w:r>
+            <w:instrText xml:space="preserve"> DOCPROPERTY  "$Base Release$"  \* MERGEFORMAT </w:instrText>
+          </w:r>
+          <w:r>
+            <w:fldChar w:fldCharType="separate"/>
+          </w:r>
+          <w:r>
+            <w:t>4.4.0.0</w:t>
+          </w:r>
+          <w:r>
+            <w:fldChar w:fldCharType="end"/>
+          </w:r>
           <w:r>
             <w:t xml:space="preserve"> Fix </w:t>
           </w:r>
-          <w:fldSimple w:instr=" DOCPROPERTY  &quot;$Fix Number$&quot;  \* MERGEFORMAT ">
-            <w:r>
-              <w:t>37</w:t>
-            </w:r>
-          </w:fldSimple>
+          <w:r>
+            <w:fldChar w:fldCharType="begin"/>
+          </w:r>
+          <w:r>
+            <w:instrText xml:space="preserve"> DOCPROPERTY  "$Fix Number$"  \* MERGEFORMAT </w:instrText>
+          </w:r>
+          <w:r>
+            <w:fldChar w:fldCharType="separate"/>
+          </w:r>
+          <w:r>
+            <w:t>37</w:t>
+          </w:r>
+          <w:r>
+            <w:fldChar w:fldCharType="end"/>
+          </w:r>
           <w:r>
             <w:fldChar w:fldCharType="begin"/>
           </w:r>
@@ -2069,11 +2213,21 @@
           <w:r>
             <w:t xml:space="preserve">: </w:t>
           </w:r>
-          <w:fldSimple w:instr=" DOCPROPERTY  &quot;$Release Date$&quot;  \* MERGEFORMAT ">
-            <w:r>
-              <w:t>12th March 2013</w:t>
-            </w:r>
-          </w:fldSimple>
+          <w:r>
+            <w:fldChar w:fldCharType="begin"/>
+          </w:r>
+          <w:r>
+            <w:instrText xml:space="preserve"> DOCPROPERTY  "$Release Date$"  \* MERGEFORMAT </w:instrText>
+          </w:r>
+          <w:r>
+            <w:fldChar w:fldCharType="separate"/>
+          </w:r>
+          <w:r>
+            <w:t>12th March 2013</w:t>
+          </w:r>
+          <w:r>
+            <w:fldChar w:fldCharType="end"/>
+          </w:r>
         </w:p>
       </w:tc>
       <w:tc>

</xml_diff>

<commit_message>
change to version number after minor adjustment for circular routes highlighted by DH
git-svn-id: svn://127.0.0.1/Core@7938 17c802ae-cbca-534c-9e8e-6d19a4926c45
</commit_message>
<xml_diff>
--- a/trunk/doc/readme_exnm04040037en_updt37.docx
+++ b/trunk/doc/readme_exnm04040037en_updt37.docx
@@ -70,21 +70,11 @@
       <w:pPr>
         <w:pStyle w:val="coverinfo"/>
       </w:pPr>
-      <w:r>
-        <w:fldChar w:fldCharType="begin"/>
-      </w:r>
-      <w:r>
-        <w:instrText xml:space="preserve"> DOCPROPERTY  $Product$  \* MERGEFORMAT </w:instrText>
-      </w:r>
-      <w:r>
-        <w:fldChar w:fldCharType="separate"/>
-      </w:r>
-      <w:r>
-        <w:t>Network Manager</w:t>
-      </w:r>
-      <w:r>
-        <w:fldChar w:fldCharType="end"/>
-      </w:r>
+      <w:fldSimple w:instr=" DOCPROPERTY  $Product$  \* MERGEFORMAT ">
+        <w:r>
+          <w:t>Network Manager</w:t>
+        </w:r>
+      </w:fldSimple>
     </w:p>
     <w:p>
       <w:pPr>
@@ -114,39 +104,19 @@
       <w:pPr>
         <w:pStyle w:val="CoverVersion"/>
       </w:pPr>
-      <w:r>
-        <w:fldChar w:fldCharType="begin"/>
-      </w:r>
-      <w:r>
-        <w:instrText xml:space="preserve"> DOCPROPERTY  "$Base Release$"  \* MERGEFORMAT </w:instrText>
-      </w:r>
-      <w:r>
-        <w:fldChar w:fldCharType="separate"/>
-      </w:r>
-      <w:r>
-        <w:t>4.4.0.0</w:t>
-      </w:r>
-      <w:r>
-        <w:fldChar w:fldCharType="end"/>
-      </w:r>
+      <w:fldSimple w:instr=" DOCPROPERTY  &quot;$Base Release$&quot;  \* MERGEFORMAT ">
+        <w:r>
+          <w:t>4.4.0.0</w:t>
+        </w:r>
+      </w:fldSimple>
       <w:r>
         <w:t xml:space="preserve"> Fix </w:t>
       </w:r>
-      <w:r>
-        <w:fldChar w:fldCharType="begin"/>
-      </w:r>
-      <w:r>
-        <w:instrText xml:space="preserve"> DOCPROPERTY  "$Fix Number$"  \* MERGEFORMAT </w:instrText>
-      </w:r>
-      <w:r>
-        <w:fldChar w:fldCharType="separate"/>
-      </w:r>
-      <w:r>
-        <w:t>37</w:t>
-      </w:r>
-      <w:r>
-        <w:fldChar w:fldCharType="end"/>
-      </w:r>
+      <w:fldSimple w:instr=" DOCPROPERTY  &quot;$Fix Number$&quot;  \* MERGEFORMAT ">
+        <w:r>
+          <w:t>37</w:t>
+        </w:r>
+      </w:fldSimple>
     </w:p>
     <w:p>
       <w:pPr>
@@ -529,72 +499,39 @@
       <w:r>
         <w:t xml:space="preserve">This document defines the changes made to the </w:t>
       </w:r>
+      <w:fldSimple w:instr=" DOCPROPERTY  $Product$  \* MERGEFORMAT ">
+        <w:r>
+          <w:t>Network Manager</w:t>
+        </w:r>
+      </w:fldSimple>
       <w:r>
         <w:fldChar w:fldCharType="begin"/>
       </w:r>
       <w:r>
-        <w:instrText xml:space="preserve"> DOCPROPERTY  $Product$  \* MERGEFORMAT </w:instrText>
-      </w:r>
-      <w:r>
-        <w:fldChar w:fldCharType="separate"/>
-      </w:r>
-      <w:r>
-        <w:t>Network Manager</w:t>
+        <w:instrText xml:space="preserve"> SUBJECT   \* MERGEFORMAT </w:instrText>
       </w:r>
       <w:r>
         <w:fldChar w:fldCharType="end"/>
       </w:r>
       <w:r>
-        <w:fldChar w:fldCharType="begin"/>
-      </w:r>
-      <w:r>
-        <w:instrText xml:space="preserve"> SUBJECT   \* MERGEFORMAT </w:instrText>
-      </w:r>
-      <w:r>
-        <w:fldChar w:fldCharType="end"/>
-      </w:r>
-      <w:r>
         <w:t xml:space="preserve"> </w:t>
       </w:r>
       <w:r>
         <w:t xml:space="preserve">product for </w:t>
       </w:r>
-      <w:r>
-        <w:fldChar w:fldCharType="begin"/>
-      </w:r>
-      <w:r>
-        <w:instrText xml:space="preserve"> DOCPROPERTY  "$Base Rel</w:instrText>
-      </w:r>
-      <w:r>
-        <w:instrText xml:space="preserve">ease$"  \* MERGEFORMAT </w:instrText>
-      </w:r>
-      <w:r>
-        <w:fldChar w:fldCharType="separate"/>
-      </w:r>
-      <w:r>
-        <w:t>4.4.0.0</w:t>
-      </w:r>
-      <w:r>
-        <w:fldChar w:fldCharType="end"/>
-      </w:r>
+      <w:fldSimple w:instr=" DOCPROPERTY  &quot;$Base Release$&quot;  \* MERGEFORMAT ">
+        <w:r>
+          <w:t>4.4.0.0</w:t>
+        </w:r>
+      </w:fldSimple>
       <w:r>
         <w:t xml:space="preserve"> Fix </w:t>
       </w:r>
-      <w:r>
-        <w:fldChar w:fldCharType="begin"/>
-      </w:r>
-      <w:r>
-        <w:instrText xml:space="preserve"> DOCPROPERTY  "$Fix Number$"  \* MERGEFORMAT </w:instrText>
-      </w:r>
-      <w:r>
-        <w:fldChar w:fldCharType="separate"/>
-      </w:r>
-      <w:r>
-        <w:t>37</w:t>
-      </w:r>
-      <w:r>
-        <w:fldChar w:fldCharType="end"/>
-      </w:r>
+      <w:fldSimple w:instr=" DOCPROPERTY  &quot;$Fix Number$&quot;  \* MERGEFORMAT ">
+        <w:r>
+          <w:t>37</w:t>
+        </w:r>
+      </w:fldSimple>
       <w:r>
         <w:t xml:space="preserve"> </w:t>
       </w:r>
@@ -673,21 +610,11 @@
             <w:pPr>
               <w:pStyle w:val="TableText"/>
             </w:pPr>
-            <w:r>
-              <w:fldChar w:fldCharType="begin"/>
-            </w:r>
-            <w:r>
-              <w:instrText xml:space="preserve"> DOCPROPERTY  "$Base Release$"  \* MERGEFORMAT </w:instrText>
-            </w:r>
-            <w:r>
-              <w:fldChar w:fldCharType="separate"/>
-            </w:r>
-            <w:r>
-              <w:t>4.4.0.0</w:t>
-            </w:r>
-            <w:r>
-              <w:fldChar w:fldCharType="end"/>
-            </w:r>
+            <w:fldSimple w:instr=" DOCPROPERTY  &quot;$Base Release$&quot;  \* MERGEFORMAT ">
+              <w:r>
+                <w:t>4.4.0.0</w:t>
+              </w:r>
+            </w:fldSimple>
           </w:p>
         </w:tc>
       </w:tr>
@@ -811,15 +738,29 @@
               </w:rPr>
               <w:t xml:space="preserve">that </w:t>
             </w:r>
-            <w:fldSimple w:instr=" DOCPROPERTY  &quot;$Bentley Select Release$&quot;  \* MERGEFORMAT ">
-              <w:r>
-                <w:rPr>
-                  <w:sz w:val="16"/>
-                  <w:szCs w:val="16"/>
-                </w:rPr>
-                <w:t>exnm04040037en_updt37</w:t>
-              </w:r>
-            </w:fldSimple>
+            <w:r>
+              <w:fldChar w:fldCharType="begin"/>
+            </w:r>
+            <w:r>
+              <w:instrText xml:space="preserve"> DOCPROPERTY  "$Bentley Select Release$"  \* MERGEFORMAT </w:instrText>
+            </w:r>
+            <w:r>
+              <w:fldChar w:fldCharType="separate"/>
+            </w:r>
+            <w:r>
+              <w:rPr>
+                <w:sz w:val="16"/>
+                <w:szCs w:val="16"/>
+              </w:rPr>
+              <w:t>exnm04040037en_updt37</w:t>
+            </w:r>
+            <w:r>
+              <w:rPr>
+                <w:sz w:val="16"/>
+                <w:szCs w:val="16"/>
+              </w:rPr>
+              <w:fldChar w:fldCharType="end"/>
+            </w:r>
             <w:r>
               <w:rPr>
                 <w:sz w:val="16"/>
@@ -879,30 +820,14 @@
               </w:rPr>
               <w:t xml:space="preserve">At the prompt type START </w:t>
             </w:r>
-            <w:r>
-              <w:fldChar w:fldCharType="begin"/>
-            </w:r>
-            <w:r>
-              <w:instrText xml:space="preserve"> DOCPROPER</w:instrText>
-            </w:r>
-            <w:r>
-              <w:instrText xml:space="preserve">TY  "$Install SQL Script$"  \* MERGEFORMAT </w:instrText>
-            </w:r>
-            <w:r>
-              <w:fldChar w:fldCharType="separate"/>
-            </w:r>
-            <w:r>
-              <w:rPr>
-                <w:szCs w:val="16"/>
-              </w:rPr>
-              <w:t>NM_4400_fix37</w:t>
-            </w:r>
-            <w:r>
-              <w:rPr>
-                <w:szCs w:val="16"/>
-              </w:rPr>
-              <w:fldChar w:fldCharType="end"/>
-            </w:r>
+            <w:fldSimple w:instr=" DOCPROPERTY  &quot;$Install SQL Script$&quot;  \* MERGEFORMAT ">
+              <w:r>
+                <w:rPr>
+                  <w:szCs w:val="16"/>
+                </w:rPr>
+                <w:t>NM_4400_fix37</w:t>
+              </w:r>
+            </w:fldSimple>
             <w:r>
               <w:rPr>
                 <w:szCs w:val="16"/>
@@ -1220,7 +1145,7 @@
               <w:pStyle w:val="TableText"/>
             </w:pPr>
             <w:r>
-              <w:t>2.4.1.3</w:t>
+              <w:t>2.4.1.5</w:t>
             </w:r>
           </w:p>
         </w:tc>
@@ -1474,6 +1399,8 @@
               </w:rPr>
               <w:t>. A difference in behaviour across various patch levels could have been observed due to an order-by clause failing to be specific in cases where a route looped back to a particular internal node. The order-by clause has now been made more specific to return a more definite outcome.</w:t>
             </w:r>
+            <w:bookmarkStart w:id="4" w:name="_GoBack"/>
+            <w:bookmarkEnd w:id="4"/>
           </w:p>
         </w:tc>
         <w:tc>
@@ -1854,21 +1781,11 @@
           <w:pPr>
             <w:pStyle w:val="Header"/>
           </w:pPr>
-          <w:r>
-            <w:fldChar w:fldCharType="begin"/>
-          </w:r>
-          <w:r>
-            <w:instrText xml:space="preserve"> TITLE   \* MERGEFORMAT </w:instrText>
-          </w:r>
-          <w:r>
-            <w:fldChar w:fldCharType="separate"/>
-          </w:r>
-          <w:r>
-            <w:t>Network Manager 4.4.0.0 Fix 36 Release Note</w:t>
-          </w:r>
-          <w:r>
-            <w:fldChar w:fldCharType="end"/>
-          </w:r>
+          <w:fldSimple w:instr=" TITLE   \* MERGEFORMAT ">
+            <w:r>
+              <w:t>Network Manager 4.4.0.0 Fix 36 Release Note</w:t>
+            </w:r>
+          </w:fldSimple>
         </w:p>
       </w:tc>
     </w:tr>
@@ -1930,7 +1847,7 @@
             <w:fldChar w:fldCharType="separate"/>
           </w:r>
           <w:r>
-            <w:t>5-Apr-13</w:t>
+            <w:t>15-Apr-13</w:t>
           </w:r>
           <w:r>
             <w:fldChar w:fldCharType="end"/>
@@ -2100,21 +2017,11 @@
               <w:rStyle w:val="HighlightText"/>
             </w:rPr>
           </w:pPr>
-          <w:r>
-            <w:fldChar w:fldCharType="begin"/>
-          </w:r>
-          <w:r>
-            <w:instrText xml:space="preserve"> DOCPROPERTY  $Product$  \* MERGEFORMAT </w:instrText>
-          </w:r>
-          <w:r>
-            <w:fldChar w:fldCharType="separate"/>
-          </w:r>
-          <w:r>
-            <w:t>Network Manager</w:t>
-          </w:r>
-          <w:r>
-            <w:fldChar w:fldCharType="end"/>
-          </w:r>
+          <w:fldSimple w:instr=" DOCPROPERTY  $Product$  \* MERGEFORMAT ">
+            <w:r>
+              <w:t>Network Manager</w:t>
+            </w:r>
+          </w:fldSimple>
           <w:r>
             <w:t xml:space="preserve"> Fix Release Notes</w:t>
           </w:r>
@@ -2130,8 +2037,6 @@
           <w:r>
             <w:fldChar w:fldCharType="end"/>
           </w:r>
-          <w:bookmarkStart w:id="4" w:name="_GoBack"/>
-          <w:bookmarkEnd w:id="4"/>
           <w:r>
             <w:rPr>
               <w:rStyle w:val="HighlightText"/>
@@ -2163,39 +2068,19 @@
           <w:vAlign w:val="center"/>
         </w:tcPr>
         <w:p>
-          <w:r>
-            <w:fldChar w:fldCharType="begin"/>
-          </w:r>
-          <w:r>
-            <w:instrText xml:space="preserve"> DOCPROPERTY  "$Base Release$"  \* MERGEFORMAT </w:instrText>
-          </w:r>
-          <w:r>
-            <w:fldChar w:fldCharType="separate"/>
-          </w:r>
-          <w:r>
-            <w:t>4.4.0.0</w:t>
-          </w:r>
-          <w:r>
-            <w:fldChar w:fldCharType="end"/>
-          </w:r>
+          <w:fldSimple w:instr=" DOCPROPERTY  &quot;$Base Release$&quot;  \* MERGEFORMAT ">
+            <w:r>
+              <w:t>4.4.0.0</w:t>
+            </w:r>
+          </w:fldSimple>
           <w:r>
             <w:t xml:space="preserve"> Fix </w:t>
           </w:r>
-          <w:r>
-            <w:fldChar w:fldCharType="begin"/>
-          </w:r>
-          <w:r>
-            <w:instrText xml:space="preserve"> DOCPROPERTY  "$Fix Number$"  \* MERGEFORMAT </w:instrText>
-          </w:r>
-          <w:r>
-            <w:fldChar w:fldCharType="separate"/>
-          </w:r>
-          <w:r>
-            <w:t>37</w:t>
-          </w:r>
-          <w:r>
-            <w:fldChar w:fldCharType="end"/>
-          </w:r>
+          <w:fldSimple w:instr=" DOCPROPERTY  &quot;$Fix Number$&quot;  \* MERGEFORMAT ">
+            <w:r>
+              <w:t>37</w:t>
+            </w:r>
+          </w:fldSimple>
           <w:r>
             <w:fldChar w:fldCharType="begin"/>
           </w:r>
@@ -2219,21 +2104,11 @@
           <w:r>
             <w:t xml:space="preserve">: </w:t>
           </w:r>
-          <w:r>
-            <w:fldChar w:fldCharType="begin"/>
-          </w:r>
-          <w:r>
-            <w:instrText xml:space="preserve"> DOCPROPERTY  "$Release Date$"  \* MERGEFORMAT </w:instrText>
-          </w:r>
-          <w:r>
-            <w:fldChar w:fldCharType="separate"/>
-          </w:r>
-          <w:r>
-            <w:t>12th March 2013</w:t>
-          </w:r>
-          <w:r>
-            <w:fldChar w:fldCharType="end"/>
-          </w:r>
+          <w:fldSimple w:instr=" DOCPROPERTY  &quot;$Release Date$&quot;  \* MERGEFORMAT ">
+            <w:r>
+              <w:t>12th March 2013</w:t>
+            </w:r>
+          </w:fldSimple>
         </w:p>
       </w:tc>
       <w:tc>
@@ -2258,7 +2133,7 @@
             <w:rPr>
               <w:noProof/>
             </w:rPr>
-            <w:t>1</w:t>
+            <w:t>3</w:t>
           </w:r>
           <w:r>
             <w:rPr>

</xml_diff>

<commit_message>
adjustment of version after fix for partial circular routes
git-svn-id: svn://127.0.0.1/Core@7946 17c802ae-cbca-534c-9e8e-6d19a4926c45
</commit_message>
<xml_diff>
--- a/trunk/doc/readme_exnm04040037en_updt37.docx
+++ b/trunk/doc/readme_exnm04040037en_updt37.docx
@@ -70,11 +70,21 @@
       <w:pPr>
         <w:pStyle w:val="coverinfo"/>
       </w:pPr>
-      <w:fldSimple w:instr=" DOCPROPERTY  $Product$  \* MERGEFORMAT ">
-        <w:r>
-          <w:t>Network Manager</w:t>
-        </w:r>
-      </w:fldSimple>
+      <w:r>
+        <w:fldChar w:fldCharType="begin"/>
+      </w:r>
+      <w:r>
+        <w:instrText xml:space="preserve"> DOCPROPERTY  $Product$  \* MERGEFORMAT </w:instrText>
+      </w:r>
+      <w:r>
+        <w:fldChar w:fldCharType="separate"/>
+      </w:r>
+      <w:r>
+        <w:t>Network Manager</w:t>
+      </w:r>
+      <w:r>
+        <w:fldChar w:fldCharType="end"/>
+      </w:r>
     </w:p>
     <w:p>
       <w:pPr>
@@ -104,19 +114,39 @@
       <w:pPr>
         <w:pStyle w:val="CoverVersion"/>
       </w:pPr>
-      <w:fldSimple w:instr=" DOCPROPERTY  &quot;$Base Release$&quot;  \* MERGEFORMAT ">
-        <w:r>
-          <w:t>4.4.0.0</w:t>
-        </w:r>
-      </w:fldSimple>
+      <w:r>
+        <w:fldChar w:fldCharType="begin"/>
+      </w:r>
+      <w:r>
+        <w:instrText xml:space="preserve"> DOCPROPERTY  "$Base Release$"  \* MERGEFORMAT </w:instrText>
+      </w:r>
+      <w:r>
+        <w:fldChar w:fldCharType="separate"/>
+      </w:r>
+      <w:r>
+        <w:t>4.4.0.0</w:t>
+      </w:r>
+      <w:r>
+        <w:fldChar w:fldCharType="end"/>
+      </w:r>
       <w:r>
         <w:t xml:space="preserve"> Fix </w:t>
       </w:r>
-      <w:fldSimple w:instr=" DOCPROPERTY  &quot;$Fix Number$&quot;  \* MERGEFORMAT ">
-        <w:r>
-          <w:t>37</w:t>
-        </w:r>
-      </w:fldSimple>
+      <w:r>
+        <w:fldChar w:fldCharType="begin"/>
+      </w:r>
+      <w:r>
+        <w:instrText xml:space="preserve"> DOCPROPERTY  "$Fix Number$"  \* MERGEFORMAT </w:instrText>
+      </w:r>
+      <w:r>
+        <w:fldChar w:fldCharType="separate"/>
+      </w:r>
+      <w:r>
+        <w:t>37</w:t>
+      </w:r>
+      <w:r>
+        <w:fldChar w:fldCharType="end"/>
+      </w:r>
     </w:p>
     <w:p>
       <w:pPr>
@@ -499,15 +529,25 @@
       <w:r>
         <w:t xml:space="preserve">This document defines the changes made to the </w:t>
       </w:r>
-      <w:fldSimple w:instr=" DOCPROPERTY  $Product$  \* MERGEFORMAT ">
-        <w:r>
-          <w:t>Network Manager</w:t>
-        </w:r>
-      </w:fldSimple>
       <w:r>
         <w:fldChar w:fldCharType="begin"/>
       </w:r>
       <w:r>
+        <w:instrText xml:space="preserve"> DOCPROPERTY  $Product$  \* MERGEFORMAT </w:instrText>
+      </w:r>
+      <w:r>
+        <w:fldChar w:fldCharType="separate"/>
+      </w:r>
+      <w:r>
+        <w:t>Network Manager</w:t>
+      </w:r>
+      <w:r>
+        <w:fldChar w:fldCharType="end"/>
+      </w:r>
+      <w:r>
+        <w:fldChar w:fldCharType="begin"/>
+      </w:r>
+      <w:r>
         <w:instrText xml:space="preserve"> SUBJECT   \* MERGEFORMAT </w:instrText>
       </w:r>
       <w:r>
@@ -519,19 +559,42 @@
       <w:r>
         <w:t xml:space="preserve">product for </w:t>
       </w:r>
-      <w:fldSimple w:instr=" DOCPROPERTY  &quot;$Base Release$&quot;  \* MERGEFORMAT ">
-        <w:r>
-          <w:t>4.4.0.0</w:t>
-        </w:r>
-      </w:fldSimple>
+      <w:r>
+        <w:fldChar w:fldCharType="begin"/>
+      </w:r>
+      <w:r>
+        <w:instrText xml:space="preserve"> DOCPROPERTY  "$Base R</w:instrText>
+      </w:r>
+      <w:r>
+        <w:instrText xml:space="preserve">elease$"  \* MERGEFORMAT </w:instrText>
+      </w:r>
+      <w:r>
+        <w:fldChar w:fldCharType="separate"/>
+      </w:r>
+      <w:r>
+        <w:t>4.4.0.0</w:t>
+      </w:r>
+      <w:r>
+        <w:fldChar w:fldCharType="end"/>
+      </w:r>
       <w:r>
         <w:t xml:space="preserve"> Fix </w:t>
       </w:r>
-      <w:fldSimple w:instr=" DOCPROPERTY  &quot;$Fix Number$&quot;  \* MERGEFORMAT ">
-        <w:r>
-          <w:t>37</w:t>
-        </w:r>
-      </w:fldSimple>
+      <w:r>
+        <w:fldChar w:fldCharType="begin"/>
+      </w:r>
+      <w:r>
+        <w:instrText xml:space="preserve"> DOCPROPERTY  "$Fix Number$"  \* MERGEFORMAT </w:instrText>
+      </w:r>
+      <w:r>
+        <w:fldChar w:fldCharType="separate"/>
+      </w:r>
+      <w:r>
+        <w:t>37</w:t>
+      </w:r>
+      <w:r>
+        <w:fldChar w:fldCharType="end"/>
+      </w:r>
       <w:r>
         <w:t xml:space="preserve"> </w:t>
       </w:r>
@@ -610,11 +673,21 @@
             <w:pPr>
               <w:pStyle w:val="TableText"/>
             </w:pPr>
-            <w:fldSimple w:instr=" DOCPROPERTY  &quot;$Base Release$&quot;  \* MERGEFORMAT ">
-              <w:r>
-                <w:t>4.4.0.0</w:t>
-              </w:r>
-            </w:fldSimple>
+            <w:r>
+              <w:fldChar w:fldCharType="begin"/>
+            </w:r>
+            <w:r>
+              <w:instrText xml:space="preserve"> DOCPROPERTY  "$Base Release$"  \* MERGEFORMAT </w:instrText>
+            </w:r>
+            <w:r>
+              <w:fldChar w:fldCharType="separate"/>
+            </w:r>
+            <w:r>
+              <w:t>4.4.0.0</w:t>
+            </w:r>
+            <w:r>
+              <w:fldChar w:fldCharType="end"/>
+            </w:r>
           </w:p>
         </w:tc>
       </w:tr>
@@ -738,29 +811,15 @@
               </w:rPr>
               <w:t xml:space="preserve">that </w:t>
             </w:r>
-            <w:r>
-              <w:fldChar w:fldCharType="begin"/>
-            </w:r>
-            <w:r>
-              <w:instrText xml:space="preserve"> DOCPROPERTY  "$Bentley Select Release$"  \* MERGEFORMAT </w:instrText>
-            </w:r>
-            <w:r>
-              <w:fldChar w:fldCharType="separate"/>
-            </w:r>
-            <w:r>
-              <w:rPr>
-                <w:sz w:val="16"/>
-                <w:szCs w:val="16"/>
-              </w:rPr>
-              <w:t>exnm04040037en_updt37</w:t>
-            </w:r>
-            <w:r>
-              <w:rPr>
-                <w:sz w:val="16"/>
-                <w:szCs w:val="16"/>
-              </w:rPr>
-              <w:fldChar w:fldCharType="end"/>
-            </w:r>
+            <w:fldSimple w:instr=" DOCPROPERTY  &quot;$Bentley Select Release$&quot;  \* MERGEFORMAT ">
+              <w:r>
+                <w:rPr>
+                  <w:sz w:val="16"/>
+                  <w:szCs w:val="16"/>
+                </w:rPr>
+                <w:t>exnm04040037en_updt37</w:t>
+              </w:r>
+            </w:fldSimple>
             <w:r>
               <w:rPr>
                 <w:sz w:val="16"/>
@@ -820,14 +879,27 @@
               </w:rPr>
               <w:t xml:space="preserve">At the prompt type START </w:t>
             </w:r>
-            <w:fldSimple w:instr=" DOCPROPERTY  &quot;$Install SQL Script$&quot;  \* MERGEFORMAT ">
-              <w:r>
-                <w:rPr>
-                  <w:szCs w:val="16"/>
-                </w:rPr>
-                <w:t>NM_4400_fix37</w:t>
-              </w:r>
-            </w:fldSimple>
+            <w:r>
+              <w:fldChar w:fldCharType="begin"/>
+            </w:r>
+            <w:r>
+              <w:instrText xml:space="preserve"> DOCPROPERTY  "$Install SQL Script$"  \* MERGEFORMAT </w:instrText>
+            </w:r>
+            <w:r>
+              <w:fldChar w:fldCharType="separate"/>
+            </w:r>
+            <w:r>
+              <w:rPr>
+                <w:szCs w:val="16"/>
+              </w:rPr>
+              <w:t>NM_4400_fix37</w:t>
+            </w:r>
+            <w:r>
+              <w:rPr>
+                <w:szCs w:val="16"/>
+              </w:rPr>
+              <w:fldChar w:fldCharType="end"/>
+            </w:r>
             <w:r>
               <w:rPr>
                 <w:szCs w:val="16"/>
@@ -1145,8 +1217,10 @@
               <w:pStyle w:val="TableText"/>
             </w:pPr>
             <w:r>
-              <w:t>2.4.1.5</w:t>
+              <w:t>2.4.1.6</w:t>
             </w:r>
+            <w:bookmarkStart w:id="3" w:name="_GoBack"/>
+            <w:bookmarkEnd w:id="3"/>
           </w:p>
         </w:tc>
       </w:tr>
@@ -1219,12 +1293,12 @@
       <w:pPr>
         <w:pStyle w:val="Heading1"/>
       </w:pPr>
-      <w:bookmarkStart w:id="3" w:name="_Toc352926580"/>
+      <w:bookmarkStart w:id="4" w:name="_Toc352926580"/>
       <w:r>
         <w:lastRenderedPageBreak/>
         <w:t>Log No. Summary</w:t>
       </w:r>
-      <w:bookmarkEnd w:id="3"/>
+      <w:bookmarkEnd w:id="4"/>
       <w:r>
         <w:t xml:space="preserve"> </w:t>
       </w:r>
@@ -1399,8 +1473,6 @@
               </w:rPr>
               <w:t>. A difference in behaviour across various patch levels could have been observed due to an order-by clause failing to be specific in cases where a route looped back to a particular internal node. The order-by clause has now been made more specific to return a more definite outcome.</w:t>
             </w:r>
-            <w:bookmarkStart w:id="4" w:name="_GoBack"/>
-            <w:bookmarkEnd w:id="4"/>
           </w:p>
         </w:tc>
         <w:tc>
@@ -1781,11 +1853,21 @@
           <w:pPr>
             <w:pStyle w:val="Header"/>
           </w:pPr>
-          <w:fldSimple w:instr=" TITLE   \* MERGEFORMAT ">
-            <w:r>
-              <w:t>Network Manager 4.4.0.0 Fix 36 Release Note</w:t>
-            </w:r>
-          </w:fldSimple>
+          <w:r>
+            <w:fldChar w:fldCharType="begin"/>
+          </w:r>
+          <w:r>
+            <w:instrText xml:space="preserve"> TITLE   \* MERGEFORMAT </w:instrText>
+          </w:r>
+          <w:r>
+            <w:fldChar w:fldCharType="separate"/>
+          </w:r>
+          <w:r>
+            <w:t>Network Manager 4.4.0.0 Fix 36 Release Note</w:t>
+          </w:r>
+          <w:r>
+            <w:fldChar w:fldCharType="end"/>
+          </w:r>
         </w:p>
       </w:tc>
     </w:tr>
@@ -1847,7 +1929,7 @@
             <w:fldChar w:fldCharType="separate"/>
           </w:r>
           <w:r>
-            <w:t>15-Apr-13</w:t>
+            <w:t>17-Apr-13</w:t>
           </w:r>
           <w:r>
             <w:fldChar w:fldCharType="end"/>
@@ -2017,11 +2099,21 @@
               <w:rStyle w:val="HighlightText"/>
             </w:rPr>
           </w:pPr>
-          <w:fldSimple w:instr=" DOCPROPERTY  $Product$  \* MERGEFORMAT ">
-            <w:r>
-              <w:t>Network Manager</w:t>
-            </w:r>
-          </w:fldSimple>
+          <w:r>
+            <w:fldChar w:fldCharType="begin"/>
+          </w:r>
+          <w:r>
+            <w:instrText xml:space="preserve"> DOCPROPERTY  $Product$  \* MERGEFORMAT </w:instrText>
+          </w:r>
+          <w:r>
+            <w:fldChar w:fldCharType="separate"/>
+          </w:r>
+          <w:r>
+            <w:t>Network Manager</w:t>
+          </w:r>
+          <w:r>
+            <w:fldChar w:fldCharType="end"/>
+          </w:r>
           <w:r>
             <w:t xml:space="preserve"> Fix Release Notes</w:t>
           </w:r>
@@ -2068,19 +2160,39 @@
           <w:vAlign w:val="center"/>
         </w:tcPr>
         <w:p>
-          <w:fldSimple w:instr=" DOCPROPERTY  &quot;$Base Release$&quot;  \* MERGEFORMAT ">
-            <w:r>
-              <w:t>4.4.0.0</w:t>
-            </w:r>
-          </w:fldSimple>
+          <w:r>
+            <w:fldChar w:fldCharType="begin"/>
+          </w:r>
+          <w:r>
+            <w:instrText xml:space="preserve"> DOCPROPERTY  "$Base Release$"  \* MERGEFORMAT </w:instrText>
+          </w:r>
+          <w:r>
+            <w:fldChar w:fldCharType="separate"/>
+          </w:r>
+          <w:r>
+            <w:t>4.4.0.0</w:t>
+          </w:r>
+          <w:r>
+            <w:fldChar w:fldCharType="end"/>
+          </w:r>
           <w:r>
             <w:t xml:space="preserve"> Fix </w:t>
           </w:r>
-          <w:fldSimple w:instr=" DOCPROPERTY  &quot;$Fix Number$&quot;  \* MERGEFORMAT ">
-            <w:r>
-              <w:t>37</w:t>
-            </w:r>
-          </w:fldSimple>
+          <w:r>
+            <w:fldChar w:fldCharType="begin"/>
+          </w:r>
+          <w:r>
+            <w:instrText xml:space="preserve"> DOCPROPERTY  "$Fix Number$"  \* MERGEFORMAT </w:instrText>
+          </w:r>
+          <w:r>
+            <w:fldChar w:fldCharType="separate"/>
+          </w:r>
+          <w:r>
+            <w:t>37</w:t>
+          </w:r>
+          <w:r>
+            <w:fldChar w:fldCharType="end"/>
+          </w:r>
           <w:r>
             <w:fldChar w:fldCharType="begin"/>
           </w:r>
@@ -2104,11 +2216,21 @@
           <w:r>
             <w:t xml:space="preserve">: </w:t>
           </w:r>
-          <w:fldSimple w:instr=" DOCPROPERTY  &quot;$Release Date$&quot;  \* MERGEFORMAT ">
-            <w:r>
-              <w:t>12th March 2013</w:t>
-            </w:r>
-          </w:fldSimple>
+          <w:r>
+            <w:fldChar w:fldCharType="begin"/>
+          </w:r>
+          <w:r>
+            <w:instrText xml:space="preserve"> DOCPROPERTY  "$Release Date$"  \* MERGEFORMAT </w:instrText>
+          </w:r>
+          <w:r>
+            <w:fldChar w:fldCharType="separate"/>
+          </w:r>
+          <w:r>
+            <w:t>12th March 2013</w:t>
+          </w:r>
+          <w:r>
+            <w:fldChar w:fldCharType="end"/>
+          </w:r>
         </w:p>
       </w:tc>
       <w:tc>
@@ -2133,7 +2255,7 @@
             <w:rPr>
               <w:noProof/>
             </w:rPr>
-            <w:t>3</w:t>
+            <w:t>2</w:t>
           </w:r>
           <w:r>
             <w:rPr>

</xml_diff>

<commit_message>
mods to versions in light of 4.5 system test failure
git-svn-id: svn://127.0.0.1/Core@7967 17c802ae-cbca-534c-9e8e-6d19a4926c45
</commit_message>
<xml_diff>
--- a/trunk/doc/readme_exnm04040037en_updt37.docx
+++ b/trunk/doc/readme_exnm04040037en_updt37.docx
@@ -70,21 +70,11 @@
       <w:pPr>
         <w:pStyle w:val="coverinfo"/>
       </w:pPr>
-      <w:r>
-        <w:fldChar w:fldCharType="begin"/>
-      </w:r>
-      <w:r>
-        <w:instrText xml:space="preserve"> DOCPROPERTY  $Product$  \* MERGEFORMAT </w:instrText>
-      </w:r>
-      <w:r>
-        <w:fldChar w:fldCharType="separate"/>
-      </w:r>
-      <w:r>
-        <w:t>Network Manager</w:t>
-      </w:r>
-      <w:r>
-        <w:fldChar w:fldCharType="end"/>
-      </w:r>
+      <w:fldSimple w:instr=" DOCPROPERTY  $Product$  \* MERGEFORMAT ">
+        <w:r>
+          <w:t>Network Manager</w:t>
+        </w:r>
+      </w:fldSimple>
     </w:p>
     <w:p>
       <w:pPr>
@@ -114,39 +104,19 @@
       <w:pPr>
         <w:pStyle w:val="CoverVersion"/>
       </w:pPr>
-      <w:r>
-        <w:fldChar w:fldCharType="begin"/>
-      </w:r>
-      <w:r>
-        <w:instrText xml:space="preserve"> DOCPROPERTY  "$Base Release$"  \* MERGEFORMAT </w:instrText>
-      </w:r>
-      <w:r>
-        <w:fldChar w:fldCharType="separate"/>
-      </w:r>
-      <w:r>
-        <w:t>4.4.0.0</w:t>
-      </w:r>
-      <w:r>
-        <w:fldChar w:fldCharType="end"/>
-      </w:r>
+      <w:fldSimple w:instr=" DOCPROPERTY  &quot;$Base Release$&quot;  \* MERGEFORMAT ">
+        <w:r>
+          <w:t>4.4.0.0</w:t>
+        </w:r>
+      </w:fldSimple>
       <w:r>
         <w:t xml:space="preserve"> Fix </w:t>
       </w:r>
-      <w:r>
-        <w:fldChar w:fldCharType="begin"/>
-      </w:r>
-      <w:r>
-        <w:instrText xml:space="preserve"> DOCPROPERTY  "$Fix Number$"  \* MERGEFORMAT </w:instrText>
-      </w:r>
-      <w:r>
-        <w:fldChar w:fldCharType="separate"/>
-      </w:r>
-      <w:r>
-        <w:t>37</w:t>
-      </w:r>
-      <w:r>
-        <w:fldChar w:fldCharType="end"/>
-      </w:r>
+      <w:fldSimple w:instr=" DOCPROPERTY  &quot;$Fix Number$&quot;  \* MERGEFORMAT ">
+        <w:r>
+          <w:t>37</w:t>
+        </w:r>
+      </w:fldSimple>
     </w:p>
     <w:p>
       <w:pPr>
@@ -529,72 +499,39 @@
       <w:r>
         <w:t xml:space="preserve">This document defines the changes made to the </w:t>
       </w:r>
+      <w:fldSimple w:instr=" DOCPROPERTY  $Product$  \* MERGEFORMAT ">
+        <w:r>
+          <w:t>Network Manager</w:t>
+        </w:r>
+      </w:fldSimple>
       <w:r>
         <w:fldChar w:fldCharType="begin"/>
       </w:r>
       <w:r>
-        <w:instrText xml:space="preserve"> DOCPROPERTY  $Product$  \* MERGEFORMAT </w:instrText>
-      </w:r>
-      <w:r>
-        <w:fldChar w:fldCharType="separate"/>
-      </w:r>
-      <w:r>
-        <w:t>Network Manager</w:t>
+        <w:instrText xml:space="preserve"> SUBJECT   \* MERGEFORMAT </w:instrText>
       </w:r>
       <w:r>
         <w:fldChar w:fldCharType="end"/>
       </w:r>
       <w:r>
-        <w:fldChar w:fldCharType="begin"/>
-      </w:r>
-      <w:r>
-        <w:instrText xml:space="preserve"> SUBJECT   \* MERGEFORMAT </w:instrText>
-      </w:r>
-      <w:r>
-        <w:fldChar w:fldCharType="end"/>
-      </w:r>
-      <w:r>
         <w:t xml:space="preserve"> </w:t>
       </w:r>
       <w:r>
         <w:t xml:space="preserve">product for </w:t>
       </w:r>
-      <w:r>
-        <w:fldChar w:fldCharType="begin"/>
-      </w:r>
-      <w:r>
-        <w:instrText xml:space="preserve"> DOCPROPERTY  "$Base R</w:instrText>
-      </w:r>
-      <w:r>
-        <w:instrText xml:space="preserve">elease$"  \* MERGEFORMAT </w:instrText>
-      </w:r>
-      <w:r>
-        <w:fldChar w:fldCharType="separate"/>
-      </w:r>
-      <w:r>
-        <w:t>4.4.0.0</w:t>
-      </w:r>
-      <w:r>
-        <w:fldChar w:fldCharType="end"/>
-      </w:r>
+      <w:fldSimple w:instr=" DOCPROPERTY  &quot;$Base Release$&quot;  \* MERGEFORMAT ">
+        <w:r>
+          <w:t>4.4.0.0</w:t>
+        </w:r>
+      </w:fldSimple>
       <w:r>
         <w:t xml:space="preserve"> Fix </w:t>
       </w:r>
-      <w:r>
-        <w:fldChar w:fldCharType="begin"/>
-      </w:r>
-      <w:r>
-        <w:instrText xml:space="preserve"> DOCPROPERTY  "$Fix Number$"  \* MERGEFORMAT </w:instrText>
-      </w:r>
-      <w:r>
-        <w:fldChar w:fldCharType="separate"/>
-      </w:r>
-      <w:r>
-        <w:t>37</w:t>
-      </w:r>
-      <w:r>
-        <w:fldChar w:fldCharType="end"/>
-      </w:r>
+      <w:fldSimple w:instr=" DOCPROPERTY  &quot;$Fix Number$&quot;  \* MERGEFORMAT ">
+        <w:r>
+          <w:t>37</w:t>
+        </w:r>
+      </w:fldSimple>
       <w:r>
         <w:t xml:space="preserve"> </w:t>
       </w:r>
@@ -673,21 +610,11 @@
             <w:pPr>
               <w:pStyle w:val="TableText"/>
             </w:pPr>
-            <w:r>
-              <w:fldChar w:fldCharType="begin"/>
-            </w:r>
-            <w:r>
-              <w:instrText xml:space="preserve"> DOCPROPERTY  "$Base Release$"  \* MERGEFORMAT </w:instrText>
-            </w:r>
-            <w:r>
-              <w:fldChar w:fldCharType="separate"/>
-            </w:r>
-            <w:r>
-              <w:t>4.4.0.0</w:t>
-            </w:r>
-            <w:r>
-              <w:fldChar w:fldCharType="end"/>
-            </w:r>
+            <w:fldSimple w:instr=" DOCPROPERTY  &quot;$Base Release$&quot;  \* MERGEFORMAT ">
+              <w:r>
+                <w:t>4.4.0.0</w:t>
+              </w:r>
+            </w:fldSimple>
           </w:p>
         </w:tc>
       </w:tr>
@@ -811,15 +738,29 @@
               </w:rPr>
               <w:t xml:space="preserve">that </w:t>
             </w:r>
-            <w:fldSimple w:instr=" DOCPROPERTY  &quot;$Bentley Select Release$&quot;  \* MERGEFORMAT ">
-              <w:r>
-                <w:rPr>
-                  <w:sz w:val="16"/>
-                  <w:szCs w:val="16"/>
-                </w:rPr>
-                <w:t>exnm04040037en_updt37</w:t>
-              </w:r>
-            </w:fldSimple>
+            <w:r>
+              <w:fldChar w:fldCharType="begin"/>
+            </w:r>
+            <w:r>
+              <w:instrText xml:space="preserve"> DOCPROPERTY  "$Bentley Select Release$"  \* MERGEFORMAT </w:instrText>
+            </w:r>
+            <w:r>
+              <w:fldChar w:fldCharType="separate"/>
+            </w:r>
+            <w:r>
+              <w:rPr>
+                <w:sz w:val="16"/>
+                <w:szCs w:val="16"/>
+              </w:rPr>
+              <w:t>exnm04040037en_updt37</w:t>
+            </w:r>
+            <w:r>
+              <w:rPr>
+                <w:sz w:val="16"/>
+                <w:szCs w:val="16"/>
+              </w:rPr>
+              <w:fldChar w:fldCharType="end"/>
+            </w:r>
             <w:r>
               <w:rPr>
                 <w:sz w:val="16"/>
@@ -879,27 +820,14 @@
               </w:rPr>
               <w:t xml:space="preserve">At the prompt type START </w:t>
             </w:r>
-            <w:r>
-              <w:fldChar w:fldCharType="begin"/>
-            </w:r>
-            <w:r>
-              <w:instrText xml:space="preserve"> DOCPROPERTY  "$Install SQL Script$"  \* MERGEFORMAT </w:instrText>
-            </w:r>
-            <w:r>
-              <w:fldChar w:fldCharType="separate"/>
-            </w:r>
-            <w:r>
-              <w:rPr>
-                <w:szCs w:val="16"/>
-              </w:rPr>
-              <w:t>NM_4400_fix37</w:t>
-            </w:r>
-            <w:r>
-              <w:rPr>
-                <w:szCs w:val="16"/>
-              </w:rPr>
-              <w:fldChar w:fldCharType="end"/>
-            </w:r>
+            <w:fldSimple w:instr=" DOCPROPERTY  &quot;$Install SQL Script$&quot;  \* MERGEFORMAT ">
+              <w:r>
+                <w:rPr>
+                  <w:szCs w:val="16"/>
+                </w:rPr>
+                <w:t>NM_4400_fix37</w:t>
+              </w:r>
+            </w:fldSimple>
             <w:r>
               <w:rPr>
                 <w:szCs w:val="16"/>
@@ -1217,7 +1145,7 @@
               <w:pStyle w:val="TableText"/>
             </w:pPr>
             <w:r>
-              <w:t>2.4.1.6</w:t>
+              <w:t>2.4.1.7</w:t>
             </w:r>
             <w:bookmarkStart w:id="3" w:name="_GoBack"/>
             <w:bookmarkEnd w:id="3"/>
@@ -1268,7 +1196,7 @@
               <w:pStyle w:val="TableText"/>
             </w:pPr>
             <w:r>
-              <w:t>1.1</w:t>
+              <w:t>1.2</w:t>
             </w:r>
           </w:p>
         </w:tc>
@@ -1853,21 +1781,11 @@
           <w:pPr>
             <w:pStyle w:val="Header"/>
           </w:pPr>
-          <w:r>
-            <w:fldChar w:fldCharType="begin"/>
-          </w:r>
-          <w:r>
-            <w:instrText xml:space="preserve"> TITLE   \* MERGEFORMAT </w:instrText>
-          </w:r>
-          <w:r>
-            <w:fldChar w:fldCharType="separate"/>
-          </w:r>
-          <w:r>
-            <w:t>Network Manager 4.4.0.0 Fix 36 Release Note</w:t>
-          </w:r>
-          <w:r>
-            <w:fldChar w:fldCharType="end"/>
-          </w:r>
+          <w:fldSimple w:instr=" TITLE   \* MERGEFORMAT ">
+            <w:r>
+              <w:t>Network Manager 4.4.0.0 Fix 36 Release Note</w:t>
+            </w:r>
+          </w:fldSimple>
         </w:p>
       </w:tc>
     </w:tr>
@@ -1929,7 +1847,7 @@
             <w:fldChar w:fldCharType="separate"/>
           </w:r>
           <w:r>
-            <w:t>17-Apr-13</w:t>
+            <w:t>24-Apr-13</w:t>
           </w:r>
           <w:r>
             <w:fldChar w:fldCharType="end"/>
@@ -2099,21 +2017,11 @@
               <w:rStyle w:val="HighlightText"/>
             </w:rPr>
           </w:pPr>
-          <w:r>
-            <w:fldChar w:fldCharType="begin"/>
-          </w:r>
-          <w:r>
-            <w:instrText xml:space="preserve"> DOCPROPERTY  $Product$  \* MERGEFORMAT </w:instrText>
-          </w:r>
-          <w:r>
-            <w:fldChar w:fldCharType="separate"/>
-          </w:r>
-          <w:r>
-            <w:t>Network Manager</w:t>
-          </w:r>
-          <w:r>
-            <w:fldChar w:fldCharType="end"/>
-          </w:r>
+          <w:fldSimple w:instr=" DOCPROPERTY  $Product$  \* MERGEFORMAT ">
+            <w:r>
+              <w:t>Network Manager</w:t>
+            </w:r>
+          </w:fldSimple>
           <w:r>
             <w:t xml:space="preserve"> Fix Release Notes</w:t>
           </w:r>
@@ -2160,39 +2068,19 @@
           <w:vAlign w:val="center"/>
         </w:tcPr>
         <w:p>
-          <w:r>
-            <w:fldChar w:fldCharType="begin"/>
-          </w:r>
-          <w:r>
-            <w:instrText xml:space="preserve"> DOCPROPERTY  "$Base Release$"  \* MERGEFORMAT </w:instrText>
-          </w:r>
-          <w:r>
-            <w:fldChar w:fldCharType="separate"/>
-          </w:r>
-          <w:r>
-            <w:t>4.4.0.0</w:t>
-          </w:r>
-          <w:r>
-            <w:fldChar w:fldCharType="end"/>
-          </w:r>
+          <w:fldSimple w:instr=" DOCPROPERTY  &quot;$Base Release$&quot;  \* MERGEFORMAT ">
+            <w:r>
+              <w:t>4.4.0.0</w:t>
+            </w:r>
+          </w:fldSimple>
           <w:r>
             <w:t xml:space="preserve"> Fix </w:t>
           </w:r>
-          <w:r>
-            <w:fldChar w:fldCharType="begin"/>
-          </w:r>
-          <w:r>
-            <w:instrText xml:space="preserve"> DOCPROPERTY  "$Fix Number$"  \* MERGEFORMAT </w:instrText>
-          </w:r>
-          <w:r>
-            <w:fldChar w:fldCharType="separate"/>
-          </w:r>
-          <w:r>
-            <w:t>37</w:t>
-          </w:r>
-          <w:r>
-            <w:fldChar w:fldCharType="end"/>
-          </w:r>
+          <w:fldSimple w:instr=" DOCPROPERTY  &quot;$Fix Number$&quot;  \* MERGEFORMAT ">
+            <w:r>
+              <w:t>37</w:t>
+            </w:r>
+          </w:fldSimple>
           <w:r>
             <w:fldChar w:fldCharType="begin"/>
           </w:r>
@@ -2216,21 +2104,11 @@
           <w:r>
             <w:t xml:space="preserve">: </w:t>
           </w:r>
-          <w:r>
-            <w:fldChar w:fldCharType="begin"/>
-          </w:r>
-          <w:r>
-            <w:instrText xml:space="preserve"> DOCPROPERTY  "$Release Date$"  \* MERGEFORMAT </w:instrText>
-          </w:r>
-          <w:r>
-            <w:fldChar w:fldCharType="separate"/>
-          </w:r>
-          <w:r>
-            <w:t>12th March 2013</w:t>
-          </w:r>
-          <w:r>
-            <w:fldChar w:fldCharType="end"/>
-          </w:r>
+          <w:fldSimple w:instr=" DOCPROPERTY  &quot;$Release Date$&quot;  \* MERGEFORMAT ">
+            <w:r>
+              <w:t>12th March 2013</w:t>
+            </w:r>
+          </w:fldSimple>
         </w:p>
       </w:tc>
       <w:tc>

</xml_diff>